<commit_message>
Changed Class locations according to reviews
</commit_message>
<xml_diff>
--- a/Phase 1/Sprint1/Rafael Martins/code_smells_Rafael_Martins.docx
+++ b/Phase 1/Sprint1/Rafael Martins/code_smells_Rafael_Martins.docx
@@ -55,19 +55,7 @@
           <w:sz w:val="36"/>
           <w:shd w:fill="auto" w:val="clear"/>
         </w:rPr>
-        <w:t xml:space="preserve">Comments </w:t>
-      </w:r>
-      <w:r>
-        <w:rPr>
-          <w:rFonts w:ascii="Calibri" w:hAnsi="Calibri" w:cs="Calibri" w:eastAsia="Calibri"/>
-          <w:b/>
-          <w:color w:val="auto"/>
-          <w:spacing w:val="0"/>
-          <w:position w:val="0"/>
-          <w:sz w:val="36"/>
-          <w:shd w:fill="auto" w:val="clear"/>
-        </w:rPr>
-        <w:t xml:space="preserve">-</w:t>
+        <w:t xml:space="preserve">Comments -</w:t>
       </w:r>
     </w:p>
     <w:p>
@@ -124,8 +112,8 @@
         </w:rPr>
       </w:pPr>
       <w:r>
-        <w:object w:dxaOrig="8310" w:dyaOrig="6345">
-          <v:rect xmlns:o="urn:schemas-microsoft-com:office:office" xmlns:v="urn:schemas-microsoft-com:vml" id="rectole0000000000" style="width:415.500000pt;height:317.250000pt" o:preferrelative="t" o:ole="">
+        <w:object w:dxaOrig="8422" w:dyaOrig="6418">
+          <v:rect xmlns:o="urn:schemas-microsoft-com:office:office" xmlns:v="urn:schemas-microsoft-com:vml" id="rectole0000000000" style="width:421.100000pt;height:320.900000pt" o:preferrelative="t" o:ole="">
             <o:lock v:ext="edit"/>
             <v:imagedata xmlns:r="http://schemas.openxmlformats.org/officeDocument/2006/relationships" r:id="docRId1" o:title=""/>
           </v:rect>
@@ -169,7 +157,183 @@
           <w:sz w:val="22"/>
           <w:shd w:fill="auto" w:val="clear"/>
         </w:rPr>
-        <w:t xml:space="preserve">ganttproject\ganttproject\src\main\java\biz\ganttproject\impex\csv\GanttCSVExport</w:t>
+        <w:t xml:space="preserve">ganttproject</w:t>
+      </w:r>
+      <w:r>
+        <w:rPr>
+          <w:rFonts w:ascii="Calibri" w:hAnsi="Calibri" w:cs="Calibri" w:eastAsia="Calibri"/>
+          <w:color w:val="auto"/>
+          <w:spacing w:val="0"/>
+          <w:position w:val="0"/>
+          <w:sz w:val="22"/>
+          <w:shd w:fill="auto" w:val="clear"/>
+        </w:rPr>
+        <w:t xml:space="preserve">/</w:t>
+      </w:r>
+      <w:r>
+        <w:rPr>
+          <w:rFonts w:ascii="Calibri" w:hAnsi="Calibri" w:cs="Calibri" w:eastAsia="Calibri"/>
+          <w:color w:val="auto"/>
+          <w:spacing w:val="0"/>
+          <w:position w:val="0"/>
+          <w:sz w:val="22"/>
+          <w:shd w:fill="auto" w:val="clear"/>
+        </w:rPr>
+        <w:t xml:space="preserve">src</w:t>
+      </w:r>
+      <w:r>
+        <w:rPr>
+          <w:rFonts w:ascii="Calibri" w:hAnsi="Calibri" w:cs="Calibri" w:eastAsia="Calibri"/>
+          <w:color w:val="auto"/>
+          <w:spacing w:val="0"/>
+          <w:position w:val="0"/>
+          <w:sz w:val="22"/>
+          <w:shd w:fill="auto" w:val="clear"/>
+        </w:rPr>
+        <w:t xml:space="preserve">/</w:t>
+      </w:r>
+      <w:r>
+        <w:rPr>
+          <w:rFonts w:ascii="Calibri" w:hAnsi="Calibri" w:cs="Calibri" w:eastAsia="Calibri"/>
+          <w:color w:val="auto"/>
+          <w:spacing w:val="0"/>
+          <w:position w:val="0"/>
+          <w:sz w:val="22"/>
+          <w:shd w:fill="auto" w:val="clear"/>
+        </w:rPr>
+        <w:t xml:space="preserve">main</w:t>
+      </w:r>
+      <w:r>
+        <w:rPr>
+          <w:rFonts w:ascii="Calibri" w:hAnsi="Calibri" w:cs="Calibri" w:eastAsia="Calibri"/>
+          <w:color w:val="auto"/>
+          <w:spacing w:val="0"/>
+          <w:position w:val="0"/>
+          <w:sz w:val="22"/>
+          <w:shd w:fill="auto" w:val="clear"/>
+        </w:rPr>
+        <w:t xml:space="preserve">/</w:t>
+      </w:r>
+      <w:r>
+        <w:rPr>
+          <w:rFonts w:ascii="Calibri" w:hAnsi="Calibri" w:cs="Calibri" w:eastAsia="Calibri"/>
+          <w:color w:val="auto"/>
+          <w:spacing w:val="0"/>
+          <w:position w:val="0"/>
+          <w:sz w:val="22"/>
+          <w:shd w:fill="auto" w:val="clear"/>
+        </w:rPr>
+        <w:t xml:space="preserve">java</w:t>
+      </w:r>
+      <w:r>
+        <w:rPr>
+          <w:rFonts w:ascii="Calibri" w:hAnsi="Calibri" w:cs="Calibri" w:eastAsia="Calibri"/>
+          <w:color w:val="auto"/>
+          <w:spacing w:val="0"/>
+          <w:position w:val="0"/>
+          <w:sz w:val="22"/>
+          <w:shd w:fill="auto" w:val="clear"/>
+        </w:rPr>
+        <w:t xml:space="preserve">/</w:t>
+      </w:r>
+      <w:r>
+        <w:rPr>
+          <w:rFonts w:ascii="Calibri" w:hAnsi="Calibri" w:cs="Calibri" w:eastAsia="Calibri"/>
+          <w:color w:val="auto"/>
+          <w:spacing w:val="0"/>
+          <w:position w:val="0"/>
+          <w:sz w:val="22"/>
+          <w:shd w:fill="auto" w:val="clear"/>
+        </w:rPr>
+        <w:t xml:space="preserve">biz</w:t>
+      </w:r>
+      <w:r>
+        <w:rPr>
+          <w:rFonts w:ascii="Calibri" w:hAnsi="Calibri" w:cs="Calibri" w:eastAsia="Calibri"/>
+          <w:color w:val="auto"/>
+          <w:spacing w:val="0"/>
+          <w:position w:val="0"/>
+          <w:sz w:val="22"/>
+          <w:shd w:fill="auto" w:val="clear"/>
+        </w:rPr>
+        <w:t xml:space="preserve">/</w:t>
+      </w:r>
+      <w:r>
+        <w:rPr>
+          <w:rFonts w:ascii="Calibri" w:hAnsi="Calibri" w:cs="Calibri" w:eastAsia="Calibri"/>
+          <w:color w:val="auto"/>
+          <w:spacing w:val="0"/>
+          <w:position w:val="0"/>
+          <w:sz w:val="22"/>
+          <w:shd w:fill="auto" w:val="clear"/>
+        </w:rPr>
+        <w:t xml:space="preserve">ganttproject</w:t>
+      </w:r>
+      <w:r>
+        <w:rPr>
+          <w:rFonts w:ascii="Calibri" w:hAnsi="Calibri" w:cs="Calibri" w:eastAsia="Calibri"/>
+          <w:color w:val="auto"/>
+          <w:spacing w:val="0"/>
+          <w:position w:val="0"/>
+          <w:sz w:val="22"/>
+          <w:shd w:fill="auto" w:val="clear"/>
+        </w:rPr>
+        <w:t xml:space="preserve">/</w:t>
+      </w:r>
+      <w:r>
+        <w:rPr>
+          <w:rFonts w:ascii="Calibri" w:hAnsi="Calibri" w:cs="Calibri" w:eastAsia="Calibri"/>
+          <w:color w:val="auto"/>
+          <w:spacing w:val="0"/>
+          <w:position w:val="0"/>
+          <w:sz w:val="22"/>
+          <w:shd w:fill="auto" w:val="clear"/>
+        </w:rPr>
+        <w:t xml:space="preserve">impex</w:t>
+      </w:r>
+      <w:r>
+        <w:rPr>
+          <w:rFonts w:ascii="Calibri" w:hAnsi="Calibri" w:cs="Calibri" w:eastAsia="Calibri"/>
+          <w:color w:val="auto"/>
+          <w:spacing w:val="0"/>
+          <w:position w:val="0"/>
+          <w:sz w:val="22"/>
+          <w:shd w:fill="auto" w:val="clear"/>
+        </w:rPr>
+        <w:t xml:space="preserve">/</w:t>
+      </w:r>
+      <w:r>
+        <w:rPr>
+          <w:rFonts w:ascii="Calibri" w:hAnsi="Calibri" w:cs="Calibri" w:eastAsia="Calibri"/>
+          <w:color w:val="auto"/>
+          <w:spacing w:val="0"/>
+          <w:position w:val="0"/>
+          <w:sz w:val="22"/>
+          <w:shd w:fill="auto" w:val="clear"/>
+        </w:rPr>
+        <w:t xml:space="preserve">csv</w:t>
+      </w:r>
+      <w:r>
+        <w:rPr>
+          <w:rFonts w:ascii="Calibri" w:hAnsi="Calibri" w:cs="Calibri" w:eastAsia="Calibri"/>
+          <w:color w:val="auto"/>
+          <w:spacing w:val="0"/>
+          <w:position w:val="0"/>
+          <w:sz w:val="22"/>
+          <w:shd w:fill="auto" w:val="clear"/>
+        </w:rPr>
+        <w:t xml:space="preserve">/</w:t>
+      </w:r>
+      <w:r>
+        <w:rPr>
+          <w:rFonts w:ascii="Calibri" w:hAnsi="Calibri" w:cs="Calibri" w:eastAsia="Calibri"/>
+          <w:color w:val="auto"/>
+          <w:spacing w:val="0"/>
+          <w:position w:val="0"/>
+          <w:sz w:val="22"/>
+          <w:shd w:fill="auto" w:val="clear"/>
+        </w:rPr>
+        <w:t xml:space="preserve">GanttCSVExport</w:t>
       </w:r>
     </w:p>
     <w:p>
@@ -322,8 +486,8 @@
         </w:rPr>
       </w:pPr>
       <w:r>
-        <w:object w:dxaOrig="8310" w:dyaOrig="6809">
-          <v:rect xmlns:o="urn:schemas-microsoft-com:office:office" xmlns:v="urn:schemas-microsoft-com:vml" id="rectole0000000001" style="width:415.500000pt;height:340.450000pt" o:preferrelative="t" o:ole="">
+        <w:object w:dxaOrig="8422" w:dyaOrig="6884">
+          <v:rect xmlns:o="urn:schemas-microsoft-com:office:office" xmlns:v="urn:schemas-microsoft-com:vml" id="rectole0000000001" style="width:421.100000pt;height:344.200000pt" o:preferrelative="t" o:ole="">
             <o:lock v:ext="edit"/>
             <v:imagedata xmlns:r="http://schemas.openxmlformats.org/officeDocument/2006/relationships" r:id="docRId3" o:title=""/>
           </v:rect>
@@ -383,7 +547,183 @@
           <w:sz w:val="22"/>
           <w:shd w:fill="auto" w:val="clear"/>
         </w:rPr>
-        <w:t xml:space="preserve">ganttproject\ganttproject\src\main\java\biz\ganttproject\impex\csv\GanttCSVExport</w:t>
+        <w:t xml:space="preserve">ganttproject</w:t>
+      </w:r>
+      <w:r>
+        <w:rPr>
+          <w:rFonts w:ascii="Calibri" w:hAnsi="Calibri" w:cs="Calibri" w:eastAsia="Calibri"/>
+          <w:color w:val="auto"/>
+          <w:spacing w:val="0"/>
+          <w:position w:val="0"/>
+          <w:sz w:val="22"/>
+          <w:shd w:fill="auto" w:val="clear"/>
+        </w:rPr>
+        <w:t xml:space="preserve">/</w:t>
+      </w:r>
+      <w:r>
+        <w:rPr>
+          <w:rFonts w:ascii="Calibri" w:hAnsi="Calibri" w:cs="Calibri" w:eastAsia="Calibri"/>
+          <w:color w:val="auto"/>
+          <w:spacing w:val="0"/>
+          <w:position w:val="0"/>
+          <w:sz w:val="22"/>
+          <w:shd w:fill="auto" w:val="clear"/>
+        </w:rPr>
+        <w:t xml:space="preserve">src</w:t>
+      </w:r>
+      <w:r>
+        <w:rPr>
+          <w:rFonts w:ascii="Calibri" w:hAnsi="Calibri" w:cs="Calibri" w:eastAsia="Calibri"/>
+          <w:color w:val="auto"/>
+          <w:spacing w:val="0"/>
+          <w:position w:val="0"/>
+          <w:sz w:val="22"/>
+          <w:shd w:fill="auto" w:val="clear"/>
+        </w:rPr>
+        <w:t xml:space="preserve">/</w:t>
+      </w:r>
+      <w:r>
+        <w:rPr>
+          <w:rFonts w:ascii="Calibri" w:hAnsi="Calibri" w:cs="Calibri" w:eastAsia="Calibri"/>
+          <w:color w:val="auto"/>
+          <w:spacing w:val="0"/>
+          <w:position w:val="0"/>
+          <w:sz w:val="22"/>
+          <w:shd w:fill="auto" w:val="clear"/>
+        </w:rPr>
+        <w:t xml:space="preserve">main</w:t>
+      </w:r>
+      <w:r>
+        <w:rPr>
+          <w:rFonts w:ascii="Calibri" w:hAnsi="Calibri" w:cs="Calibri" w:eastAsia="Calibri"/>
+          <w:color w:val="auto"/>
+          <w:spacing w:val="0"/>
+          <w:position w:val="0"/>
+          <w:sz w:val="22"/>
+          <w:shd w:fill="auto" w:val="clear"/>
+        </w:rPr>
+        <w:t xml:space="preserve">/</w:t>
+      </w:r>
+      <w:r>
+        <w:rPr>
+          <w:rFonts w:ascii="Calibri" w:hAnsi="Calibri" w:cs="Calibri" w:eastAsia="Calibri"/>
+          <w:color w:val="auto"/>
+          <w:spacing w:val="0"/>
+          <w:position w:val="0"/>
+          <w:sz w:val="22"/>
+          <w:shd w:fill="auto" w:val="clear"/>
+        </w:rPr>
+        <w:t xml:space="preserve">java</w:t>
+      </w:r>
+      <w:r>
+        <w:rPr>
+          <w:rFonts w:ascii="Calibri" w:hAnsi="Calibri" w:cs="Calibri" w:eastAsia="Calibri"/>
+          <w:color w:val="auto"/>
+          <w:spacing w:val="0"/>
+          <w:position w:val="0"/>
+          <w:sz w:val="22"/>
+          <w:shd w:fill="auto" w:val="clear"/>
+        </w:rPr>
+        <w:t xml:space="preserve">/</w:t>
+      </w:r>
+      <w:r>
+        <w:rPr>
+          <w:rFonts w:ascii="Calibri" w:hAnsi="Calibri" w:cs="Calibri" w:eastAsia="Calibri"/>
+          <w:color w:val="auto"/>
+          <w:spacing w:val="0"/>
+          <w:position w:val="0"/>
+          <w:sz w:val="22"/>
+          <w:shd w:fill="auto" w:val="clear"/>
+        </w:rPr>
+        <w:t xml:space="preserve">biz</w:t>
+      </w:r>
+      <w:r>
+        <w:rPr>
+          <w:rFonts w:ascii="Calibri" w:hAnsi="Calibri" w:cs="Calibri" w:eastAsia="Calibri"/>
+          <w:color w:val="auto"/>
+          <w:spacing w:val="0"/>
+          <w:position w:val="0"/>
+          <w:sz w:val="22"/>
+          <w:shd w:fill="auto" w:val="clear"/>
+        </w:rPr>
+        <w:t xml:space="preserve">/</w:t>
+      </w:r>
+      <w:r>
+        <w:rPr>
+          <w:rFonts w:ascii="Calibri" w:hAnsi="Calibri" w:cs="Calibri" w:eastAsia="Calibri"/>
+          <w:color w:val="auto"/>
+          <w:spacing w:val="0"/>
+          <w:position w:val="0"/>
+          <w:sz w:val="22"/>
+          <w:shd w:fill="auto" w:val="clear"/>
+        </w:rPr>
+        <w:t xml:space="preserve">ganttproject</w:t>
+      </w:r>
+      <w:r>
+        <w:rPr>
+          <w:rFonts w:ascii="Calibri" w:hAnsi="Calibri" w:cs="Calibri" w:eastAsia="Calibri"/>
+          <w:color w:val="auto"/>
+          <w:spacing w:val="0"/>
+          <w:position w:val="0"/>
+          <w:sz w:val="22"/>
+          <w:shd w:fill="auto" w:val="clear"/>
+        </w:rPr>
+        <w:t xml:space="preserve">/</w:t>
+      </w:r>
+      <w:r>
+        <w:rPr>
+          <w:rFonts w:ascii="Calibri" w:hAnsi="Calibri" w:cs="Calibri" w:eastAsia="Calibri"/>
+          <w:color w:val="auto"/>
+          <w:spacing w:val="0"/>
+          <w:position w:val="0"/>
+          <w:sz w:val="22"/>
+          <w:shd w:fill="auto" w:val="clear"/>
+        </w:rPr>
+        <w:t xml:space="preserve">impex</w:t>
+      </w:r>
+      <w:r>
+        <w:rPr>
+          <w:rFonts w:ascii="Calibri" w:hAnsi="Calibri" w:cs="Calibri" w:eastAsia="Calibri"/>
+          <w:color w:val="auto"/>
+          <w:spacing w:val="0"/>
+          <w:position w:val="0"/>
+          <w:sz w:val="22"/>
+          <w:shd w:fill="auto" w:val="clear"/>
+        </w:rPr>
+        <w:t xml:space="preserve">/</w:t>
+      </w:r>
+      <w:r>
+        <w:rPr>
+          <w:rFonts w:ascii="Calibri" w:hAnsi="Calibri" w:cs="Calibri" w:eastAsia="Calibri"/>
+          <w:color w:val="auto"/>
+          <w:spacing w:val="0"/>
+          <w:position w:val="0"/>
+          <w:sz w:val="22"/>
+          <w:shd w:fill="auto" w:val="clear"/>
+        </w:rPr>
+        <w:t xml:space="preserve">csv</w:t>
+      </w:r>
+      <w:r>
+        <w:rPr>
+          <w:rFonts w:ascii="Calibri" w:hAnsi="Calibri" w:cs="Calibri" w:eastAsia="Calibri"/>
+          <w:color w:val="auto"/>
+          <w:spacing w:val="0"/>
+          <w:position w:val="0"/>
+          <w:sz w:val="22"/>
+          <w:shd w:fill="auto" w:val="clear"/>
+        </w:rPr>
+        <w:t xml:space="preserve">/</w:t>
+      </w:r>
+      <w:r>
+        <w:rPr>
+          <w:rFonts w:ascii="Calibri" w:hAnsi="Calibri" w:cs="Calibri" w:eastAsia="Calibri"/>
+          <w:color w:val="auto"/>
+          <w:spacing w:val="0"/>
+          <w:position w:val="0"/>
+          <w:sz w:val="22"/>
+          <w:shd w:fill="auto" w:val="clear"/>
+        </w:rPr>
+        <w:t xml:space="preserve">GanttCSVExport</w:t>
       </w:r>
     </w:p>
     <w:p>
@@ -536,8 +876,8 @@
         </w:rPr>
       </w:pPr>
       <w:r>
-        <w:object w:dxaOrig="8310" w:dyaOrig="6990">
-          <v:rect xmlns:o="urn:schemas-microsoft-com:office:office" xmlns:v="urn:schemas-microsoft-com:vml" id="rectole0000000002" style="width:415.500000pt;height:349.500000pt" o:preferrelative="t" o:ole="">
+        <w:object w:dxaOrig="8422" w:dyaOrig="7086">
+          <v:rect xmlns:o="urn:schemas-microsoft-com:office:office" xmlns:v="urn:schemas-microsoft-com:vml" id="rectole0000000002" style="width:421.100000pt;height:354.300000pt" o:preferrelative="t" o:ole="">
             <o:lock v:ext="edit"/>
             <v:imagedata xmlns:r="http://schemas.openxmlformats.org/officeDocument/2006/relationships" r:id="docRId5" o:title=""/>
           </v:rect>
@@ -581,7 +921,161 @@
           <w:sz w:val="22"/>
           <w:shd w:fill="auto" w:val="clear"/>
         </w:rPr>
-        <w:t xml:space="preserve">ganttproject\ganttproject\src\main\java\net\sourceforge\ganttproject\GanttProject</w:t>
+        <w:t xml:space="preserve">ganttproject</w:t>
+      </w:r>
+      <w:r>
+        <w:rPr>
+          <w:rFonts w:ascii="Calibri" w:hAnsi="Calibri" w:cs="Calibri" w:eastAsia="Calibri"/>
+          <w:color w:val="auto"/>
+          <w:spacing w:val="0"/>
+          <w:position w:val="0"/>
+          <w:sz w:val="22"/>
+          <w:shd w:fill="auto" w:val="clear"/>
+        </w:rPr>
+        <w:t xml:space="preserve">/</w:t>
+      </w:r>
+      <w:r>
+        <w:rPr>
+          <w:rFonts w:ascii="Calibri" w:hAnsi="Calibri" w:cs="Calibri" w:eastAsia="Calibri"/>
+          <w:color w:val="auto"/>
+          <w:spacing w:val="0"/>
+          <w:position w:val="0"/>
+          <w:sz w:val="22"/>
+          <w:shd w:fill="auto" w:val="clear"/>
+        </w:rPr>
+        <w:t xml:space="preserve">src</w:t>
+      </w:r>
+      <w:r>
+        <w:rPr>
+          <w:rFonts w:ascii="Calibri" w:hAnsi="Calibri" w:cs="Calibri" w:eastAsia="Calibri"/>
+          <w:color w:val="auto"/>
+          <w:spacing w:val="0"/>
+          <w:position w:val="0"/>
+          <w:sz w:val="22"/>
+          <w:shd w:fill="auto" w:val="clear"/>
+        </w:rPr>
+        <w:t xml:space="preserve">/</w:t>
+      </w:r>
+      <w:r>
+        <w:rPr>
+          <w:rFonts w:ascii="Calibri" w:hAnsi="Calibri" w:cs="Calibri" w:eastAsia="Calibri"/>
+          <w:color w:val="auto"/>
+          <w:spacing w:val="0"/>
+          <w:position w:val="0"/>
+          <w:sz w:val="22"/>
+          <w:shd w:fill="auto" w:val="clear"/>
+        </w:rPr>
+        <w:t xml:space="preserve">main</w:t>
+      </w:r>
+      <w:r>
+        <w:rPr>
+          <w:rFonts w:ascii="Calibri" w:hAnsi="Calibri" w:cs="Calibri" w:eastAsia="Calibri"/>
+          <w:color w:val="auto"/>
+          <w:spacing w:val="0"/>
+          <w:position w:val="0"/>
+          <w:sz w:val="22"/>
+          <w:shd w:fill="auto" w:val="clear"/>
+        </w:rPr>
+        <w:t xml:space="preserve">/</w:t>
+      </w:r>
+      <w:r>
+        <w:rPr>
+          <w:rFonts w:ascii="Calibri" w:hAnsi="Calibri" w:cs="Calibri" w:eastAsia="Calibri"/>
+          <w:color w:val="auto"/>
+          <w:spacing w:val="0"/>
+          <w:position w:val="0"/>
+          <w:sz w:val="22"/>
+          <w:shd w:fill="auto" w:val="clear"/>
+        </w:rPr>
+        <w:t xml:space="preserve">java</w:t>
+      </w:r>
+      <w:r>
+        <w:rPr>
+          <w:rFonts w:ascii="Calibri" w:hAnsi="Calibri" w:cs="Calibri" w:eastAsia="Calibri"/>
+          <w:color w:val="auto"/>
+          <w:spacing w:val="0"/>
+          <w:position w:val="0"/>
+          <w:sz w:val="22"/>
+          <w:shd w:fill="auto" w:val="clear"/>
+        </w:rPr>
+        <w:t xml:space="preserve">/</w:t>
+      </w:r>
+      <w:r>
+        <w:rPr>
+          <w:rFonts w:ascii="Calibri" w:hAnsi="Calibri" w:cs="Calibri" w:eastAsia="Calibri"/>
+          <w:color w:val="auto"/>
+          <w:spacing w:val="0"/>
+          <w:position w:val="0"/>
+          <w:sz w:val="22"/>
+          <w:shd w:fill="auto" w:val="clear"/>
+        </w:rPr>
+        <w:t xml:space="preserve">net</w:t>
+      </w:r>
+      <w:r>
+        <w:rPr>
+          <w:rFonts w:ascii="Calibri" w:hAnsi="Calibri" w:cs="Calibri" w:eastAsia="Calibri"/>
+          <w:color w:val="auto"/>
+          <w:spacing w:val="0"/>
+          <w:position w:val="0"/>
+          <w:sz w:val="22"/>
+          <w:shd w:fill="auto" w:val="clear"/>
+        </w:rPr>
+        <w:t xml:space="preserve">/</w:t>
+      </w:r>
+      <w:r>
+        <w:rPr>
+          <w:rFonts w:ascii="Calibri" w:hAnsi="Calibri" w:cs="Calibri" w:eastAsia="Calibri"/>
+          <w:color w:val="auto"/>
+          <w:spacing w:val="0"/>
+          <w:position w:val="0"/>
+          <w:sz w:val="22"/>
+          <w:shd w:fill="auto" w:val="clear"/>
+        </w:rPr>
+        <w:t xml:space="preserve">sourceforge</w:t>
+      </w:r>
+      <w:r>
+        <w:rPr>
+          <w:rFonts w:ascii="Calibri" w:hAnsi="Calibri" w:cs="Calibri" w:eastAsia="Calibri"/>
+          <w:color w:val="auto"/>
+          <w:spacing w:val="0"/>
+          <w:position w:val="0"/>
+          <w:sz w:val="22"/>
+          <w:shd w:fill="auto" w:val="clear"/>
+        </w:rPr>
+        <w:t xml:space="preserve">/</w:t>
+      </w:r>
+      <w:r>
+        <w:rPr>
+          <w:rFonts w:ascii="Calibri" w:hAnsi="Calibri" w:cs="Calibri" w:eastAsia="Calibri"/>
+          <w:color w:val="auto"/>
+          <w:spacing w:val="0"/>
+          <w:position w:val="0"/>
+          <w:sz w:val="22"/>
+          <w:shd w:fill="auto" w:val="clear"/>
+        </w:rPr>
+        <w:t xml:space="preserve">ganttproject</w:t>
+      </w:r>
+      <w:r>
+        <w:rPr>
+          <w:rFonts w:ascii="Calibri" w:hAnsi="Calibri" w:cs="Calibri" w:eastAsia="Calibri"/>
+          <w:color w:val="auto"/>
+          <w:spacing w:val="0"/>
+          <w:position w:val="0"/>
+          <w:sz w:val="22"/>
+          <w:shd w:fill="auto" w:val="clear"/>
+        </w:rPr>
+        <w:t xml:space="preserve">/</w:t>
+      </w:r>
+      <w:r>
+        <w:rPr>
+          <w:rFonts w:ascii="Calibri" w:hAnsi="Calibri" w:cs="Calibri" w:eastAsia="Calibri"/>
+          <w:color w:val="auto"/>
+          <w:spacing w:val="0"/>
+          <w:position w:val="0"/>
+          <w:sz w:val="22"/>
+          <w:shd w:fill="auto" w:val="clear"/>
+        </w:rPr>
+        <w:t xml:space="preserve">GanttProject</w:t>
       </w:r>
     </w:p>
     <w:p>

</xml_diff>

<commit_message>
Added .java extension in the Class location
</commit_message>
<xml_diff>
--- a/Phase 1/Sprint1/Rafael Martins/code_smells_Rafael_Martins.docx
+++ b/Phase 1/Sprint1/Rafael Martins/code_smells_Rafael_Martins.docx
@@ -112,8 +112,8 @@
         </w:rPr>
       </w:pPr>
       <w:r>
-        <w:object w:dxaOrig="8422" w:dyaOrig="6418">
-          <v:rect xmlns:o="urn:schemas-microsoft-com:office:office" xmlns:v="urn:schemas-microsoft-com:vml" id="rectole0000000000" style="width:421.100000pt;height:320.900000pt" o:preferrelative="t" o:ole="">
+        <w:object w:dxaOrig="8524" w:dyaOrig="6499">
+          <v:rect xmlns:o="urn:schemas-microsoft-com:office:office" xmlns:v="urn:schemas-microsoft-com:vml" id="rectole0000000000" style="width:426.200000pt;height:324.950000pt" o:preferrelative="t" o:ole="">
             <o:lock v:ext="edit"/>
             <v:imagedata xmlns:r="http://schemas.openxmlformats.org/officeDocument/2006/relationships" r:id="docRId1" o:title=""/>
           </v:rect>
@@ -157,183 +157,7 @@
           <w:sz w:val="22"/>
           <w:shd w:fill="auto" w:val="clear"/>
         </w:rPr>
-        <w:t xml:space="preserve">ganttproject</w:t>
-      </w:r>
-      <w:r>
-        <w:rPr>
-          <w:rFonts w:ascii="Calibri" w:hAnsi="Calibri" w:cs="Calibri" w:eastAsia="Calibri"/>
-          <w:color w:val="auto"/>
-          <w:spacing w:val="0"/>
-          <w:position w:val="0"/>
-          <w:sz w:val="22"/>
-          <w:shd w:fill="auto" w:val="clear"/>
-        </w:rPr>
-        <w:t xml:space="preserve">/</w:t>
-      </w:r>
-      <w:r>
-        <w:rPr>
-          <w:rFonts w:ascii="Calibri" w:hAnsi="Calibri" w:cs="Calibri" w:eastAsia="Calibri"/>
-          <w:color w:val="auto"/>
-          <w:spacing w:val="0"/>
-          <w:position w:val="0"/>
-          <w:sz w:val="22"/>
-          <w:shd w:fill="auto" w:val="clear"/>
-        </w:rPr>
-        <w:t xml:space="preserve">src</w:t>
-      </w:r>
-      <w:r>
-        <w:rPr>
-          <w:rFonts w:ascii="Calibri" w:hAnsi="Calibri" w:cs="Calibri" w:eastAsia="Calibri"/>
-          <w:color w:val="auto"/>
-          <w:spacing w:val="0"/>
-          <w:position w:val="0"/>
-          <w:sz w:val="22"/>
-          <w:shd w:fill="auto" w:val="clear"/>
-        </w:rPr>
-        <w:t xml:space="preserve">/</w:t>
-      </w:r>
-      <w:r>
-        <w:rPr>
-          <w:rFonts w:ascii="Calibri" w:hAnsi="Calibri" w:cs="Calibri" w:eastAsia="Calibri"/>
-          <w:color w:val="auto"/>
-          <w:spacing w:val="0"/>
-          <w:position w:val="0"/>
-          <w:sz w:val="22"/>
-          <w:shd w:fill="auto" w:val="clear"/>
-        </w:rPr>
-        <w:t xml:space="preserve">main</w:t>
-      </w:r>
-      <w:r>
-        <w:rPr>
-          <w:rFonts w:ascii="Calibri" w:hAnsi="Calibri" w:cs="Calibri" w:eastAsia="Calibri"/>
-          <w:color w:val="auto"/>
-          <w:spacing w:val="0"/>
-          <w:position w:val="0"/>
-          <w:sz w:val="22"/>
-          <w:shd w:fill="auto" w:val="clear"/>
-        </w:rPr>
-        <w:t xml:space="preserve">/</w:t>
-      </w:r>
-      <w:r>
-        <w:rPr>
-          <w:rFonts w:ascii="Calibri" w:hAnsi="Calibri" w:cs="Calibri" w:eastAsia="Calibri"/>
-          <w:color w:val="auto"/>
-          <w:spacing w:val="0"/>
-          <w:position w:val="0"/>
-          <w:sz w:val="22"/>
-          <w:shd w:fill="auto" w:val="clear"/>
-        </w:rPr>
-        <w:t xml:space="preserve">java</w:t>
-      </w:r>
-      <w:r>
-        <w:rPr>
-          <w:rFonts w:ascii="Calibri" w:hAnsi="Calibri" w:cs="Calibri" w:eastAsia="Calibri"/>
-          <w:color w:val="auto"/>
-          <w:spacing w:val="0"/>
-          <w:position w:val="0"/>
-          <w:sz w:val="22"/>
-          <w:shd w:fill="auto" w:val="clear"/>
-        </w:rPr>
-        <w:t xml:space="preserve">/</w:t>
-      </w:r>
-      <w:r>
-        <w:rPr>
-          <w:rFonts w:ascii="Calibri" w:hAnsi="Calibri" w:cs="Calibri" w:eastAsia="Calibri"/>
-          <w:color w:val="auto"/>
-          <w:spacing w:val="0"/>
-          <w:position w:val="0"/>
-          <w:sz w:val="22"/>
-          <w:shd w:fill="auto" w:val="clear"/>
-        </w:rPr>
-        <w:t xml:space="preserve">biz</w:t>
-      </w:r>
-      <w:r>
-        <w:rPr>
-          <w:rFonts w:ascii="Calibri" w:hAnsi="Calibri" w:cs="Calibri" w:eastAsia="Calibri"/>
-          <w:color w:val="auto"/>
-          <w:spacing w:val="0"/>
-          <w:position w:val="0"/>
-          <w:sz w:val="22"/>
-          <w:shd w:fill="auto" w:val="clear"/>
-        </w:rPr>
-        <w:t xml:space="preserve">/</w:t>
-      </w:r>
-      <w:r>
-        <w:rPr>
-          <w:rFonts w:ascii="Calibri" w:hAnsi="Calibri" w:cs="Calibri" w:eastAsia="Calibri"/>
-          <w:color w:val="auto"/>
-          <w:spacing w:val="0"/>
-          <w:position w:val="0"/>
-          <w:sz w:val="22"/>
-          <w:shd w:fill="auto" w:val="clear"/>
-        </w:rPr>
-        <w:t xml:space="preserve">ganttproject</w:t>
-      </w:r>
-      <w:r>
-        <w:rPr>
-          <w:rFonts w:ascii="Calibri" w:hAnsi="Calibri" w:cs="Calibri" w:eastAsia="Calibri"/>
-          <w:color w:val="auto"/>
-          <w:spacing w:val="0"/>
-          <w:position w:val="0"/>
-          <w:sz w:val="22"/>
-          <w:shd w:fill="auto" w:val="clear"/>
-        </w:rPr>
-        <w:t xml:space="preserve">/</w:t>
-      </w:r>
-      <w:r>
-        <w:rPr>
-          <w:rFonts w:ascii="Calibri" w:hAnsi="Calibri" w:cs="Calibri" w:eastAsia="Calibri"/>
-          <w:color w:val="auto"/>
-          <w:spacing w:val="0"/>
-          <w:position w:val="0"/>
-          <w:sz w:val="22"/>
-          <w:shd w:fill="auto" w:val="clear"/>
-        </w:rPr>
-        <w:t xml:space="preserve">impex</w:t>
-      </w:r>
-      <w:r>
-        <w:rPr>
-          <w:rFonts w:ascii="Calibri" w:hAnsi="Calibri" w:cs="Calibri" w:eastAsia="Calibri"/>
-          <w:color w:val="auto"/>
-          <w:spacing w:val="0"/>
-          <w:position w:val="0"/>
-          <w:sz w:val="22"/>
-          <w:shd w:fill="auto" w:val="clear"/>
-        </w:rPr>
-        <w:t xml:space="preserve">/</w:t>
-      </w:r>
-      <w:r>
-        <w:rPr>
-          <w:rFonts w:ascii="Calibri" w:hAnsi="Calibri" w:cs="Calibri" w:eastAsia="Calibri"/>
-          <w:color w:val="auto"/>
-          <w:spacing w:val="0"/>
-          <w:position w:val="0"/>
-          <w:sz w:val="22"/>
-          <w:shd w:fill="auto" w:val="clear"/>
-        </w:rPr>
-        <w:t xml:space="preserve">csv</w:t>
-      </w:r>
-      <w:r>
-        <w:rPr>
-          <w:rFonts w:ascii="Calibri" w:hAnsi="Calibri" w:cs="Calibri" w:eastAsia="Calibri"/>
-          <w:color w:val="auto"/>
-          <w:spacing w:val="0"/>
-          <w:position w:val="0"/>
-          <w:sz w:val="22"/>
-          <w:shd w:fill="auto" w:val="clear"/>
-        </w:rPr>
-        <w:t xml:space="preserve">/</w:t>
-      </w:r>
-      <w:r>
-        <w:rPr>
-          <w:rFonts w:ascii="Calibri" w:hAnsi="Calibri" w:cs="Calibri" w:eastAsia="Calibri"/>
-          <w:color w:val="auto"/>
-          <w:spacing w:val="0"/>
-          <w:position w:val="0"/>
-          <w:sz w:val="22"/>
-          <w:shd w:fill="auto" w:val="clear"/>
-        </w:rPr>
-        <w:t xml:space="preserve">GanttCSVExport</w:t>
+        <w:t xml:space="preserve">ganttproject/src/main/java/biz/ganttproject/impex/csv/GanttCSVExport.java</w:t>
       </w:r>
     </w:p>
     <w:p>
@@ -486,8 +310,8 @@
         </w:rPr>
       </w:pPr>
       <w:r>
-        <w:object w:dxaOrig="8422" w:dyaOrig="6884">
-          <v:rect xmlns:o="urn:schemas-microsoft-com:office:office" xmlns:v="urn:schemas-microsoft-com:vml" id="rectole0000000001" style="width:421.100000pt;height:344.200000pt" o:preferrelative="t" o:ole="">
+        <w:object w:dxaOrig="8524" w:dyaOrig="6965">
+          <v:rect xmlns:o="urn:schemas-microsoft-com:office:office" xmlns:v="urn:schemas-microsoft-com:vml" id="rectole0000000001" style="width:426.200000pt;height:348.250000pt" o:preferrelative="t" o:ole="">
             <o:lock v:ext="edit"/>
             <v:imagedata xmlns:r="http://schemas.openxmlformats.org/officeDocument/2006/relationships" r:id="docRId3" o:title=""/>
           </v:rect>
@@ -547,183 +371,7 @@
           <w:sz w:val="22"/>
           <w:shd w:fill="auto" w:val="clear"/>
         </w:rPr>
-        <w:t xml:space="preserve">ganttproject</w:t>
-      </w:r>
-      <w:r>
-        <w:rPr>
-          <w:rFonts w:ascii="Calibri" w:hAnsi="Calibri" w:cs="Calibri" w:eastAsia="Calibri"/>
-          <w:color w:val="auto"/>
-          <w:spacing w:val="0"/>
-          <w:position w:val="0"/>
-          <w:sz w:val="22"/>
-          <w:shd w:fill="auto" w:val="clear"/>
-        </w:rPr>
-        <w:t xml:space="preserve">/</w:t>
-      </w:r>
-      <w:r>
-        <w:rPr>
-          <w:rFonts w:ascii="Calibri" w:hAnsi="Calibri" w:cs="Calibri" w:eastAsia="Calibri"/>
-          <w:color w:val="auto"/>
-          <w:spacing w:val="0"/>
-          <w:position w:val="0"/>
-          <w:sz w:val="22"/>
-          <w:shd w:fill="auto" w:val="clear"/>
-        </w:rPr>
-        <w:t xml:space="preserve">src</w:t>
-      </w:r>
-      <w:r>
-        <w:rPr>
-          <w:rFonts w:ascii="Calibri" w:hAnsi="Calibri" w:cs="Calibri" w:eastAsia="Calibri"/>
-          <w:color w:val="auto"/>
-          <w:spacing w:val="0"/>
-          <w:position w:val="0"/>
-          <w:sz w:val="22"/>
-          <w:shd w:fill="auto" w:val="clear"/>
-        </w:rPr>
-        <w:t xml:space="preserve">/</w:t>
-      </w:r>
-      <w:r>
-        <w:rPr>
-          <w:rFonts w:ascii="Calibri" w:hAnsi="Calibri" w:cs="Calibri" w:eastAsia="Calibri"/>
-          <w:color w:val="auto"/>
-          <w:spacing w:val="0"/>
-          <w:position w:val="0"/>
-          <w:sz w:val="22"/>
-          <w:shd w:fill="auto" w:val="clear"/>
-        </w:rPr>
-        <w:t xml:space="preserve">main</w:t>
-      </w:r>
-      <w:r>
-        <w:rPr>
-          <w:rFonts w:ascii="Calibri" w:hAnsi="Calibri" w:cs="Calibri" w:eastAsia="Calibri"/>
-          <w:color w:val="auto"/>
-          <w:spacing w:val="0"/>
-          <w:position w:val="0"/>
-          <w:sz w:val="22"/>
-          <w:shd w:fill="auto" w:val="clear"/>
-        </w:rPr>
-        <w:t xml:space="preserve">/</w:t>
-      </w:r>
-      <w:r>
-        <w:rPr>
-          <w:rFonts w:ascii="Calibri" w:hAnsi="Calibri" w:cs="Calibri" w:eastAsia="Calibri"/>
-          <w:color w:val="auto"/>
-          <w:spacing w:val="0"/>
-          <w:position w:val="0"/>
-          <w:sz w:val="22"/>
-          <w:shd w:fill="auto" w:val="clear"/>
-        </w:rPr>
-        <w:t xml:space="preserve">java</w:t>
-      </w:r>
-      <w:r>
-        <w:rPr>
-          <w:rFonts w:ascii="Calibri" w:hAnsi="Calibri" w:cs="Calibri" w:eastAsia="Calibri"/>
-          <w:color w:val="auto"/>
-          <w:spacing w:val="0"/>
-          <w:position w:val="0"/>
-          <w:sz w:val="22"/>
-          <w:shd w:fill="auto" w:val="clear"/>
-        </w:rPr>
-        <w:t xml:space="preserve">/</w:t>
-      </w:r>
-      <w:r>
-        <w:rPr>
-          <w:rFonts w:ascii="Calibri" w:hAnsi="Calibri" w:cs="Calibri" w:eastAsia="Calibri"/>
-          <w:color w:val="auto"/>
-          <w:spacing w:val="0"/>
-          <w:position w:val="0"/>
-          <w:sz w:val="22"/>
-          <w:shd w:fill="auto" w:val="clear"/>
-        </w:rPr>
-        <w:t xml:space="preserve">biz</w:t>
-      </w:r>
-      <w:r>
-        <w:rPr>
-          <w:rFonts w:ascii="Calibri" w:hAnsi="Calibri" w:cs="Calibri" w:eastAsia="Calibri"/>
-          <w:color w:val="auto"/>
-          <w:spacing w:val="0"/>
-          <w:position w:val="0"/>
-          <w:sz w:val="22"/>
-          <w:shd w:fill="auto" w:val="clear"/>
-        </w:rPr>
-        <w:t xml:space="preserve">/</w:t>
-      </w:r>
-      <w:r>
-        <w:rPr>
-          <w:rFonts w:ascii="Calibri" w:hAnsi="Calibri" w:cs="Calibri" w:eastAsia="Calibri"/>
-          <w:color w:val="auto"/>
-          <w:spacing w:val="0"/>
-          <w:position w:val="0"/>
-          <w:sz w:val="22"/>
-          <w:shd w:fill="auto" w:val="clear"/>
-        </w:rPr>
-        <w:t xml:space="preserve">ganttproject</w:t>
-      </w:r>
-      <w:r>
-        <w:rPr>
-          <w:rFonts w:ascii="Calibri" w:hAnsi="Calibri" w:cs="Calibri" w:eastAsia="Calibri"/>
-          <w:color w:val="auto"/>
-          <w:spacing w:val="0"/>
-          <w:position w:val="0"/>
-          <w:sz w:val="22"/>
-          <w:shd w:fill="auto" w:val="clear"/>
-        </w:rPr>
-        <w:t xml:space="preserve">/</w:t>
-      </w:r>
-      <w:r>
-        <w:rPr>
-          <w:rFonts w:ascii="Calibri" w:hAnsi="Calibri" w:cs="Calibri" w:eastAsia="Calibri"/>
-          <w:color w:val="auto"/>
-          <w:spacing w:val="0"/>
-          <w:position w:val="0"/>
-          <w:sz w:val="22"/>
-          <w:shd w:fill="auto" w:val="clear"/>
-        </w:rPr>
-        <w:t xml:space="preserve">impex</w:t>
-      </w:r>
-      <w:r>
-        <w:rPr>
-          <w:rFonts w:ascii="Calibri" w:hAnsi="Calibri" w:cs="Calibri" w:eastAsia="Calibri"/>
-          <w:color w:val="auto"/>
-          <w:spacing w:val="0"/>
-          <w:position w:val="0"/>
-          <w:sz w:val="22"/>
-          <w:shd w:fill="auto" w:val="clear"/>
-        </w:rPr>
-        <w:t xml:space="preserve">/</w:t>
-      </w:r>
-      <w:r>
-        <w:rPr>
-          <w:rFonts w:ascii="Calibri" w:hAnsi="Calibri" w:cs="Calibri" w:eastAsia="Calibri"/>
-          <w:color w:val="auto"/>
-          <w:spacing w:val="0"/>
-          <w:position w:val="0"/>
-          <w:sz w:val="22"/>
-          <w:shd w:fill="auto" w:val="clear"/>
-        </w:rPr>
-        <w:t xml:space="preserve">csv</w:t>
-      </w:r>
-      <w:r>
-        <w:rPr>
-          <w:rFonts w:ascii="Calibri" w:hAnsi="Calibri" w:cs="Calibri" w:eastAsia="Calibri"/>
-          <w:color w:val="auto"/>
-          <w:spacing w:val="0"/>
-          <w:position w:val="0"/>
-          <w:sz w:val="22"/>
-          <w:shd w:fill="auto" w:val="clear"/>
-        </w:rPr>
-        <w:t xml:space="preserve">/</w:t>
-      </w:r>
-      <w:r>
-        <w:rPr>
-          <w:rFonts w:ascii="Calibri" w:hAnsi="Calibri" w:cs="Calibri" w:eastAsia="Calibri"/>
-          <w:color w:val="auto"/>
-          <w:spacing w:val="0"/>
-          <w:position w:val="0"/>
-          <w:sz w:val="22"/>
-          <w:shd w:fill="auto" w:val="clear"/>
-        </w:rPr>
-        <w:t xml:space="preserve">GanttCSVExport</w:t>
+        <w:t xml:space="preserve">ganttproject/src/main/java/biz/ganttproject/impex/csv/GanttCSVExport.java</w:t>
       </w:r>
     </w:p>
     <w:p>
@@ -876,8 +524,8 @@
         </w:rPr>
       </w:pPr>
       <w:r>
-        <w:object w:dxaOrig="8422" w:dyaOrig="7086">
-          <v:rect xmlns:o="urn:schemas-microsoft-com:office:office" xmlns:v="urn:schemas-microsoft-com:vml" id="rectole0000000002" style="width:421.100000pt;height:354.300000pt" o:preferrelative="t" o:ole="">
+        <w:object w:dxaOrig="8524" w:dyaOrig="7167">
+          <v:rect xmlns:o="urn:schemas-microsoft-com:office:office" xmlns:v="urn:schemas-microsoft-com:vml" id="rectole0000000002" style="width:426.200000pt;height:358.350000pt" o:preferrelative="t" o:ole="">
             <o:lock v:ext="edit"/>
             <v:imagedata xmlns:r="http://schemas.openxmlformats.org/officeDocument/2006/relationships" r:id="docRId5" o:title=""/>
           </v:rect>
@@ -921,161 +569,7 @@
           <w:sz w:val="22"/>
           <w:shd w:fill="auto" w:val="clear"/>
         </w:rPr>
-        <w:t xml:space="preserve">ganttproject</w:t>
-      </w:r>
-      <w:r>
-        <w:rPr>
-          <w:rFonts w:ascii="Calibri" w:hAnsi="Calibri" w:cs="Calibri" w:eastAsia="Calibri"/>
-          <w:color w:val="auto"/>
-          <w:spacing w:val="0"/>
-          <w:position w:val="0"/>
-          <w:sz w:val="22"/>
-          <w:shd w:fill="auto" w:val="clear"/>
-        </w:rPr>
-        <w:t xml:space="preserve">/</w:t>
-      </w:r>
-      <w:r>
-        <w:rPr>
-          <w:rFonts w:ascii="Calibri" w:hAnsi="Calibri" w:cs="Calibri" w:eastAsia="Calibri"/>
-          <w:color w:val="auto"/>
-          <w:spacing w:val="0"/>
-          <w:position w:val="0"/>
-          <w:sz w:val="22"/>
-          <w:shd w:fill="auto" w:val="clear"/>
-        </w:rPr>
-        <w:t xml:space="preserve">src</w:t>
-      </w:r>
-      <w:r>
-        <w:rPr>
-          <w:rFonts w:ascii="Calibri" w:hAnsi="Calibri" w:cs="Calibri" w:eastAsia="Calibri"/>
-          <w:color w:val="auto"/>
-          <w:spacing w:val="0"/>
-          <w:position w:val="0"/>
-          <w:sz w:val="22"/>
-          <w:shd w:fill="auto" w:val="clear"/>
-        </w:rPr>
-        <w:t xml:space="preserve">/</w:t>
-      </w:r>
-      <w:r>
-        <w:rPr>
-          <w:rFonts w:ascii="Calibri" w:hAnsi="Calibri" w:cs="Calibri" w:eastAsia="Calibri"/>
-          <w:color w:val="auto"/>
-          <w:spacing w:val="0"/>
-          <w:position w:val="0"/>
-          <w:sz w:val="22"/>
-          <w:shd w:fill="auto" w:val="clear"/>
-        </w:rPr>
-        <w:t xml:space="preserve">main</w:t>
-      </w:r>
-      <w:r>
-        <w:rPr>
-          <w:rFonts w:ascii="Calibri" w:hAnsi="Calibri" w:cs="Calibri" w:eastAsia="Calibri"/>
-          <w:color w:val="auto"/>
-          <w:spacing w:val="0"/>
-          <w:position w:val="0"/>
-          <w:sz w:val="22"/>
-          <w:shd w:fill="auto" w:val="clear"/>
-        </w:rPr>
-        <w:t xml:space="preserve">/</w:t>
-      </w:r>
-      <w:r>
-        <w:rPr>
-          <w:rFonts w:ascii="Calibri" w:hAnsi="Calibri" w:cs="Calibri" w:eastAsia="Calibri"/>
-          <w:color w:val="auto"/>
-          <w:spacing w:val="0"/>
-          <w:position w:val="0"/>
-          <w:sz w:val="22"/>
-          <w:shd w:fill="auto" w:val="clear"/>
-        </w:rPr>
-        <w:t xml:space="preserve">java</w:t>
-      </w:r>
-      <w:r>
-        <w:rPr>
-          <w:rFonts w:ascii="Calibri" w:hAnsi="Calibri" w:cs="Calibri" w:eastAsia="Calibri"/>
-          <w:color w:val="auto"/>
-          <w:spacing w:val="0"/>
-          <w:position w:val="0"/>
-          <w:sz w:val="22"/>
-          <w:shd w:fill="auto" w:val="clear"/>
-        </w:rPr>
-        <w:t xml:space="preserve">/</w:t>
-      </w:r>
-      <w:r>
-        <w:rPr>
-          <w:rFonts w:ascii="Calibri" w:hAnsi="Calibri" w:cs="Calibri" w:eastAsia="Calibri"/>
-          <w:color w:val="auto"/>
-          <w:spacing w:val="0"/>
-          <w:position w:val="0"/>
-          <w:sz w:val="22"/>
-          <w:shd w:fill="auto" w:val="clear"/>
-        </w:rPr>
-        <w:t xml:space="preserve">net</w:t>
-      </w:r>
-      <w:r>
-        <w:rPr>
-          <w:rFonts w:ascii="Calibri" w:hAnsi="Calibri" w:cs="Calibri" w:eastAsia="Calibri"/>
-          <w:color w:val="auto"/>
-          <w:spacing w:val="0"/>
-          <w:position w:val="0"/>
-          <w:sz w:val="22"/>
-          <w:shd w:fill="auto" w:val="clear"/>
-        </w:rPr>
-        <w:t xml:space="preserve">/</w:t>
-      </w:r>
-      <w:r>
-        <w:rPr>
-          <w:rFonts w:ascii="Calibri" w:hAnsi="Calibri" w:cs="Calibri" w:eastAsia="Calibri"/>
-          <w:color w:val="auto"/>
-          <w:spacing w:val="0"/>
-          <w:position w:val="0"/>
-          <w:sz w:val="22"/>
-          <w:shd w:fill="auto" w:val="clear"/>
-        </w:rPr>
-        <w:t xml:space="preserve">sourceforge</w:t>
-      </w:r>
-      <w:r>
-        <w:rPr>
-          <w:rFonts w:ascii="Calibri" w:hAnsi="Calibri" w:cs="Calibri" w:eastAsia="Calibri"/>
-          <w:color w:val="auto"/>
-          <w:spacing w:val="0"/>
-          <w:position w:val="0"/>
-          <w:sz w:val="22"/>
-          <w:shd w:fill="auto" w:val="clear"/>
-        </w:rPr>
-        <w:t xml:space="preserve">/</w:t>
-      </w:r>
-      <w:r>
-        <w:rPr>
-          <w:rFonts w:ascii="Calibri" w:hAnsi="Calibri" w:cs="Calibri" w:eastAsia="Calibri"/>
-          <w:color w:val="auto"/>
-          <w:spacing w:val="0"/>
-          <w:position w:val="0"/>
-          <w:sz w:val="22"/>
-          <w:shd w:fill="auto" w:val="clear"/>
-        </w:rPr>
-        <w:t xml:space="preserve">ganttproject</w:t>
-      </w:r>
-      <w:r>
-        <w:rPr>
-          <w:rFonts w:ascii="Calibri" w:hAnsi="Calibri" w:cs="Calibri" w:eastAsia="Calibri"/>
-          <w:color w:val="auto"/>
-          <w:spacing w:val="0"/>
-          <w:position w:val="0"/>
-          <w:sz w:val="22"/>
-          <w:shd w:fill="auto" w:val="clear"/>
-        </w:rPr>
-        <w:t xml:space="preserve">/</w:t>
-      </w:r>
-      <w:r>
-        <w:rPr>
-          <w:rFonts w:ascii="Calibri" w:hAnsi="Calibri" w:cs="Calibri" w:eastAsia="Calibri"/>
-          <w:color w:val="auto"/>
-          <w:spacing w:val="0"/>
-          <w:position w:val="0"/>
-          <w:sz w:val="22"/>
-          <w:shd w:fill="auto" w:val="clear"/>
-        </w:rPr>
-        <w:t xml:space="preserve">GanttProject</w:t>
+        <w:t xml:space="preserve">ganttproject/src/main/java/net/sourceforge/ganttproject/GanttProject.java</w:t>
       </w:r>
     </w:p>
     <w:p>

</xml_diff>